<commit_message>
updated vax charts to 22 March 2022
</commit_message>
<xml_diff>
--- a/reports/latest/NZ vax 15 March 2022.docx
+++ b/reports/latest/NZ vax 15 March 2022.docx
@@ -45,7 +45,7 @@
           <w:sz w:val="32"/>
           <w:szCs w:val="32"/>
         </w:rPr>
-        <w:t>15</w:t>
+        <w:t>22</w:t>
       </w:r>
       <w:r>
         <w:rPr>
@@ -100,17 +100,16 @@
         <w:t>Note some age 5-11 groups are missing in the source data. In these cases, the “All people aged 5+” row corresponds to the groups where data is available for the relevant DHB.</w:t>
       </w:r>
     </w:p>
-    <w:p/>
     <w:p>
       <w:r>
         <w:rPr>
           <w:noProof/>
         </w:rPr>
         <w:drawing>
-          <wp:inline distT="0" distB="0" distL="0" distR="0" wp14:anchorId="1A8341AD" wp14:editId="0AD8AC62">
+          <wp:inline distT="0" distB="0" distL="0" distR="0" wp14:anchorId="69DEC95B" wp14:editId="4A6031DE">
             <wp:extent cx="6475730" cy="5319395"/>
             <wp:effectExtent l="0" t="0" r="1270" b="1905"/>
-            <wp:docPr id="1" name="Picture 1" descr="Chart&#10;&#10;Description automatically generated"/>
+            <wp:docPr id="2" name="Picture 2" descr="Chart&#10;&#10;Description automatically generated"/>
             <wp:cNvGraphicFramePr>
               <a:graphicFrameLocks xmlns:a="http://schemas.openxmlformats.org/drawingml/2006/main" noChangeAspect="1"/>
             </wp:cNvGraphicFramePr>
@@ -118,7 +117,7 @@
               <a:graphicData uri="http://schemas.openxmlformats.org/drawingml/2006/picture">
                 <pic:pic xmlns:pic="http://schemas.openxmlformats.org/drawingml/2006/picture">
                   <pic:nvPicPr>
-                    <pic:cNvPr id="1" name="Picture 1" descr="Chart&#10;&#10;Description automatically generated"/>
+                    <pic:cNvPr id="2" name="Picture 2" descr="Chart&#10;&#10;Description automatically generated"/>
                     <pic:cNvPicPr/>
                   </pic:nvPicPr>
                   <pic:blipFill>
@@ -144,7 +143,6 @@
       </w:r>
     </w:p>
     <w:p/>
-    <w:p/>
     <w:p>
       <w:r>
         <w:rPr>
@@ -152,10 +150,10 @@
         </w:rPr>
         <w:lastRenderedPageBreak/>
         <w:drawing>
-          <wp:inline distT="0" distB="0" distL="0" distR="0" wp14:anchorId="780F65D5" wp14:editId="31E69452">
+          <wp:inline distT="0" distB="0" distL="0" distR="0" wp14:anchorId="163B21C7" wp14:editId="08042F50">
             <wp:extent cx="6475730" cy="4483100"/>
             <wp:effectExtent l="0" t="0" r="1270" b="0"/>
-            <wp:docPr id="3" name="Picture 3" descr="Chart&#10;&#10;Description automatically generated"/>
+            <wp:docPr id="6" name="Picture 6" descr="Chart&#10;&#10;Description automatically generated with medium confidence"/>
             <wp:cNvGraphicFramePr>
               <a:graphicFrameLocks xmlns:a="http://schemas.openxmlformats.org/drawingml/2006/main" noChangeAspect="1"/>
             </wp:cNvGraphicFramePr>
@@ -163,7 +161,7 @@
               <a:graphicData uri="http://schemas.openxmlformats.org/drawingml/2006/picture">
                 <pic:pic xmlns:pic="http://schemas.openxmlformats.org/drawingml/2006/picture">
                   <pic:nvPicPr>
-                    <pic:cNvPr id="3" name="Picture 3" descr="Chart&#10;&#10;Description automatically generated"/>
+                    <pic:cNvPr id="6" name="Picture 6" descr="Chart&#10;&#10;Description automatically generated with medium confidence"/>
                     <pic:cNvPicPr/>
                   </pic:nvPicPr>
                   <pic:blipFill>
@@ -189,17 +187,16 @@
       </w:r>
     </w:p>
     <w:p/>
-    <w:p/>
     <w:p>
       <w:r>
         <w:rPr>
           <w:noProof/>
         </w:rPr>
         <w:drawing>
-          <wp:inline distT="0" distB="0" distL="0" distR="0" wp14:anchorId="3FB302CB" wp14:editId="04EF3CF2">
+          <wp:inline distT="0" distB="0" distL="0" distR="0" wp14:anchorId="5398C05D" wp14:editId="00B5503A">
             <wp:extent cx="6475730" cy="4483100"/>
             <wp:effectExtent l="0" t="0" r="1270" b="0"/>
-            <wp:docPr id="4" name="Picture 4" descr="Timeline&#10;&#10;Description automatically generated"/>
+            <wp:docPr id="11" name="Picture 11" descr="Timeline&#10;&#10;Description automatically generated"/>
             <wp:cNvGraphicFramePr>
               <a:graphicFrameLocks xmlns:a="http://schemas.openxmlformats.org/drawingml/2006/main" noChangeAspect="1"/>
             </wp:cNvGraphicFramePr>
@@ -207,7 +204,7 @@
               <a:graphicData uri="http://schemas.openxmlformats.org/drawingml/2006/picture">
                 <pic:pic xmlns:pic="http://schemas.openxmlformats.org/drawingml/2006/picture">
                   <pic:nvPicPr>
-                    <pic:cNvPr id="4" name="Picture 4" descr="Timeline&#10;&#10;Description automatically generated"/>
+                    <pic:cNvPr id="11" name="Picture 11" descr="Timeline&#10;&#10;Description automatically generated"/>
                     <pic:cNvPicPr/>
                   </pic:nvPicPr>
                   <pic:blipFill>
@@ -234,6 +231,7 @@
     </w:p>
     <w:p/>
     <w:p/>
+    <w:p/>
     <w:p>
       <w:pPr>
         <w:pStyle w:val="Heading1"/>
@@ -274,10 +272,10 @@
           <w:noProof/>
         </w:rPr>
         <w:drawing>
-          <wp:inline distT="0" distB="0" distL="0" distR="0" wp14:anchorId="403D57C9" wp14:editId="01AB71F6">
+          <wp:inline distT="0" distB="0" distL="0" distR="0" wp14:anchorId="6491EA05" wp14:editId="0ADFCBAC">
             <wp:extent cx="6475730" cy="5319395"/>
             <wp:effectExtent l="0" t="0" r="1270" b="1905"/>
-            <wp:docPr id="5" name="Picture 5" descr="Chart&#10;&#10;Description automatically generated"/>
+            <wp:docPr id="12" name="Picture 12" descr="Chart&#10;&#10;Description automatically generated"/>
             <wp:cNvGraphicFramePr>
               <a:graphicFrameLocks xmlns:a="http://schemas.openxmlformats.org/drawingml/2006/main" noChangeAspect="1"/>
             </wp:cNvGraphicFramePr>
@@ -285,7 +283,7 @@
               <a:graphicData uri="http://schemas.openxmlformats.org/drawingml/2006/picture">
                 <pic:pic xmlns:pic="http://schemas.openxmlformats.org/drawingml/2006/picture">
                   <pic:nvPicPr>
-                    <pic:cNvPr id="5" name="Picture 5" descr="Chart&#10;&#10;Description automatically generated"/>
+                    <pic:cNvPr id="12" name="Picture 12" descr="Chart&#10;&#10;Description automatically generated"/>
                     <pic:cNvPicPr/>
                   </pic:nvPicPr>
                   <pic:blipFill>
@@ -325,10 +323,10 @@
         </w:rPr>
         <w:lastRenderedPageBreak/>
         <w:drawing>
-          <wp:inline distT="0" distB="0" distL="0" distR="0" wp14:anchorId="2B120FF9" wp14:editId="2D5E649C">
+          <wp:inline distT="0" distB="0" distL="0" distR="0" wp14:anchorId="27CE4A20" wp14:editId="5015B12A">
             <wp:extent cx="6475730" cy="4483100"/>
             <wp:effectExtent l="0" t="0" r="1270" b="0"/>
-            <wp:docPr id="7" name="Picture 7" descr="A picture containing box and whisker chart&#10;&#10;Description automatically generated"/>
+            <wp:docPr id="13" name="Picture 13" descr="A picture containing box and whisker chart&#10;&#10;Description automatically generated"/>
             <wp:cNvGraphicFramePr>
               <a:graphicFrameLocks xmlns:a="http://schemas.openxmlformats.org/drawingml/2006/main" noChangeAspect="1"/>
             </wp:cNvGraphicFramePr>
@@ -336,7 +334,7 @@
               <a:graphicData uri="http://schemas.openxmlformats.org/drawingml/2006/picture">
                 <pic:pic xmlns:pic="http://schemas.openxmlformats.org/drawingml/2006/picture">
                   <pic:nvPicPr>
-                    <pic:cNvPr id="7" name="Picture 7" descr="A picture containing box and whisker chart&#10;&#10;Description automatically generated"/>
+                    <pic:cNvPr id="13" name="Picture 13" descr="A picture containing box and whisker chart&#10;&#10;Description automatically generated"/>
                     <pic:cNvPicPr/>
                   </pic:nvPicPr>
                   <pic:blipFill>
@@ -398,6 +396,11 @@
     </w:p>
     <w:p>
       <w:pPr>
+        <w:jc w:val="center"/>
+      </w:pPr>
+    </w:p>
+    <w:p>
+      <w:pPr>
         <w:spacing w:line="240" w:lineRule="auto"/>
       </w:pPr>
       <w:r>
@@ -442,10 +445,10 @@
           <w:noProof/>
         </w:rPr>
         <w:drawing>
-          <wp:inline distT="0" distB="0" distL="0" distR="0" wp14:anchorId="0574794D" wp14:editId="2E498D78">
+          <wp:inline distT="0" distB="0" distL="0" distR="0" wp14:anchorId="2661CB53" wp14:editId="46D31560">
             <wp:extent cx="6475730" cy="4483100"/>
             <wp:effectExtent l="0" t="0" r="1270" b="0"/>
-            <wp:docPr id="8" name="Picture 8" descr="Diagram&#10;&#10;Description automatically generated with medium confidence"/>
+            <wp:docPr id="14" name="Picture 14" descr="Diagram&#10;&#10;Description automatically generated with low confidence"/>
             <wp:cNvGraphicFramePr>
               <a:graphicFrameLocks xmlns:a="http://schemas.openxmlformats.org/drawingml/2006/main" noChangeAspect="1"/>
             </wp:cNvGraphicFramePr>
@@ -453,7 +456,7 @@
               <a:graphicData uri="http://schemas.openxmlformats.org/drawingml/2006/picture">
                 <pic:pic xmlns:pic="http://schemas.openxmlformats.org/drawingml/2006/picture">
                   <pic:nvPicPr>
-                    <pic:cNvPr id="8" name="Picture 8" descr="Diagram&#10;&#10;Description automatically generated with medium confidence"/>
+                    <pic:cNvPr id="14" name="Picture 14" descr="Diagram&#10;&#10;Description automatically generated with low confidence"/>
                     <pic:cNvPicPr/>
                   </pic:nvPicPr>
                   <pic:blipFill>
@@ -565,10 +568,10 @@
           <w:noProof/>
         </w:rPr>
         <w:drawing>
-          <wp:inline distT="0" distB="0" distL="0" distR="0" wp14:anchorId="0C622F5C" wp14:editId="1EC9F7E8">
+          <wp:inline distT="0" distB="0" distL="0" distR="0" wp14:anchorId="25E8A17D" wp14:editId="646DE2E7">
             <wp:extent cx="6475730" cy="4317365"/>
             <wp:effectExtent l="0" t="0" r="1270" b="635"/>
-            <wp:docPr id="9" name="Picture 9" descr="Chart, bar chart&#10;&#10;Description automatically generated"/>
+            <wp:docPr id="15" name="Picture 15" descr="Chart, bar chart&#10;&#10;Description automatically generated"/>
             <wp:cNvGraphicFramePr>
               <a:graphicFrameLocks xmlns:a="http://schemas.openxmlformats.org/drawingml/2006/main" noChangeAspect="1"/>
             </wp:cNvGraphicFramePr>
@@ -576,7 +579,7 @@
               <a:graphicData uri="http://schemas.openxmlformats.org/drawingml/2006/picture">
                 <pic:pic xmlns:pic="http://schemas.openxmlformats.org/drawingml/2006/picture">
                   <pic:nvPicPr>
-                    <pic:cNvPr id="9" name="Picture 9" descr="Chart, bar chart&#10;&#10;Description automatically generated"/>
+                    <pic:cNvPr id="15" name="Picture 15" descr="Chart, bar chart&#10;&#10;Description automatically generated"/>
                     <pic:cNvPicPr/>
                   </pic:nvPicPr>
                   <pic:blipFill>
@@ -634,10 +637,10 @@
           <w:noProof/>
         </w:rPr>
         <w:drawing>
-          <wp:inline distT="0" distB="0" distL="0" distR="0" wp14:anchorId="38B3D563" wp14:editId="05A2A33D">
+          <wp:inline distT="0" distB="0" distL="0" distR="0" wp14:anchorId="3EB0911B" wp14:editId="24BB1363">
             <wp:extent cx="6475730" cy="5550535"/>
             <wp:effectExtent l="0" t="0" r="1270" b="0"/>
-            <wp:docPr id="10" name="Picture 10" descr="Timeline&#10;&#10;Description automatically generated"/>
+            <wp:docPr id="16" name="Picture 16" descr="Timeline&#10;&#10;Description automatically generated with medium confidence"/>
             <wp:cNvGraphicFramePr>
               <a:graphicFrameLocks xmlns:a="http://schemas.openxmlformats.org/drawingml/2006/main" noChangeAspect="1"/>
             </wp:cNvGraphicFramePr>
@@ -645,7 +648,7 @@
               <a:graphicData uri="http://schemas.openxmlformats.org/drawingml/2006/picture">
                 <pic:pic xmlns:pic="http://schemas.openxmlformats.org/drawingml/2006/picture">
                   <pic:nvPicPr>
-                    <pic:cNvPr id="10" name="Picture 10" descr="Timeline&#10;&#10;Description automatically generated"/>
+                    <pic:cNvPr id="16" name="Picture 16" descr="Timeline&#10;&#10;Description automatically generated with medium confidence"/>
                     <pic:cNvPicPr/>
                   </pic:nvPicPr>
                   <pic:blipFill>
@@ -695,10 +698,10 @@
           <w:noProof/>
         </w:rPr>
         <w:drawing>
-          <wp:inline distT="0" distB="0" distL="0" distR="0" wp14:anchorId="721D06B4" wp14:editId="534D6276">
+          <wp:inline distT="0" distB="0" distL="0" distR="0" wp14:anchorId="2F0F0874" wp14:editId="7751C51B">
             <wp:extent cx="6475730" cy="4625340"/>
             <wp:effectExtent l="0" t="0" r="1270" b="0"/>
-            <wp:docPr id="17" name="Picture 17" descr="Timeline&#10;&#10;Description automatically generated"/>
+            <wp:docPr id="18" name="Picture 18" descr="Timeline&#10;&#10;Description automatically generated"/>
             <wp:cNvGraphicFramePr>
               <a:graphicFrameLocks xmlns:a="http://schemas.openxmlformats.org/drawingml/2006/main" noChangeAspect="1"/>
             </wp:cNvGraphicFramePr>
@@ -706,7 +709,7 @@
               <a:graphicData uri="http://schemas.openxmlformats.org/drawingml/2006/picture">
                 <pic:pic xmlns:pic="http://schemas.openxmlformats.org/drawingml/2006/picture">
                   <pic:nvPicPr>
-                    <pic:cNvPr id="17" name="Picture 17" descr="Timeline&#10;&#10;Description automatically generated"/>
+                    <pic:cNvPr id="18" name="Picture 18" descr="Timeline&#10;&#10;Description automatically generated"/>
                     <pic:cNvPicPr/>
                   </pic:nvPicPr>
                   <pic:blipFill>

</xml_diff>